<commit_message>
Complete game rework Greg - André Teams sesion
</commit_message>
<xml_diff>
--- a/Project Report - CA1.docx
+++ b/Project Report - CA1.docx
@@ -1,6 +1,6 @@
 
 <file path=word/document.xml><?xml version="1.0" encoding="utf-8"?>
-<w:document xmlns:wpc="http://schemas.microsoft.com/office/word/2010/wordprocessingCanvas" xmlns:cx="http://schemas.microsoft.com/office/drawing/2014/chartex" xmlns:cx1="http://schemas.microsoft.com/office/drawing/2015/9/8/chartex" xmlns:cx2="http://schemas.microsoft.com/office/drawing/2015/10/21/chartex" xmlns:cx3="http://schemas.microsoft.com/office/drawing/2016/5/9/chartex" xmlns:cx4="http://schemas.microsoft.com/office/drawing/2016/5/10/chartex" xmlns:cx5="http://schemas.microsoft.com/office/drawing/2016/5/11/chartex" xmlns:cx6="http://schemas.microsoft.com/office/drawing/2016/5/12/chartex" xmlns:cx7="http://schemas.microsoft.com/office/drawing/2016/5/13/chartex" xmlns:cx8="http://schemas.microsoft.com/office/drawing/2016/5/14/chartex" xmlns:mc="http://schemas.openxmlformats.org/markup-compatibility/2006" xmlns:aink="http://schemas.microsoft.com/office/drawing/2016/ink" xmlns:am3d="http://schemas.microsoft.com/office/drawing/2017/model3d" xmlns:o="urn:schemas-microsoft-com:office:office" xmlns:oel="http://schemas.microsoft.com/office/2019/extlst" xmlns:r="http://schemas.openxmlformats.org/officeDocument/2006/relationships" xmlns:m="http://schemas.openxmlformats.org/officeDocument/2006/math" xmlns:v="urn:schemas-microsoft-com:vml" xmlns:wp14="http://schemas.microsoft.com/office/word/2010/wordprocessingDrawing" xmlns:wp="http://schemas.openxmlformats.org/drawingml/2006/wordprocessingDrawing" xmlns:w10="urn:schemas-microsoft-com:office:word" xmlns:w="http://schemas.openxmlformats.org/wordprocessingml/2006/main" xmlns:w14="http://schemas.microsoft.com/office/word/2010/wordml" xmlns:w15="http://schemas.microsoft.com/office/word/2012/wordml" xmlns:w16cex="http://schemas.microsoft.com/office/word/2018/wordml/cex" xmlns:w16cid="http://schemas.microsoft.com/office/word/2016/wordml/cid" xmlns:w16="http://schemas.microsoft.com/office/word/2018/wordml" xmlns:w16sdtdh="http://schemas.microsoft.com/office/word/2020/wordml/sdtdatahash" xmlns:w16se="http://schemas.microsoft.com/office/word/2015/wordml/symex" xmlns:wpg="http://schemas.microsoft.com/office/word/2010/wordprocessingGroup" xmlns:wpi="http://schemas.microsoft.com/office/word/2010/wordprocessingInk" xmlns:wne="http://schemas.microsoft.com/office/word/2006/wordml" xmlns:wps="http://schemas.microsoft.com/office/word/2010/wordprocessingShape" mc:Ignorable="w14 w15 w16se w16cid w16 w16cex w16sdtdh wp14">
+<w:document xmlns:wpc="http://schemas.microsoft.com/office/word/2010/wordprocessingCanvas" xmlns:cx="http://schemas.microsoft.com/office/drawing/2014/chartex" xmlns:cx1="http://schemas.microsoft.com/office/drawing/2015/9/8/chartex" xmlns:cx2="http://schemas.microsoft.com/office/drawing/2015/10/21/chartex" xmlns:cx3="http://schemas.microsoft.com/office/drawing/2016/5/9/chartex" xmlns:cx4="http://schemas.microsoft.com/office/drawing/2016/5/10/chartex" xmlns:cx5="http://schemas.microsoft.com/office/drawing/2016/5/11/chartex" xmlns:cx6="http://schemas.microsoft.com/office/drawing/2016/5/12/chartex" xmlns:cx7="http://schemas.microsoft.com/office/drawing/2016/5/13/chartex" xmlns:cx8="http://schemas.microsoft.com/office/drawing/2016/5/14/chartex" xmlns:mc="http://schemas.openxmlformats.org/markup-compatibility/2006" xmlns:aink="http://schemas.microsoft.com/office/drawing/2016/ink" xmlns:am3d="http://schemas.microsoft.com/office/drawing/2017/model3d" xmlns:o="urn:schemas-microsoft-com:office:office" xmlns:oel="http://schemas.microsoft.com/office/2019/extlst" xmlns:r="http://schemas.openxmlformats.org/officeDocument/2006/relationships" xmlns:m="http://schemas.openxmlformats.org/officeDocument/2006/math" xmlns:v="urn:schemas-microsoft-com:vml" xmlns:wp14="http://schemas.microsoft.com/office/word/2010/wordprocessingDrawing" xmlns:wp="http://schemas.openxmlformats.org/drawingml/2006/wordprocessingDrawing" xmlns:w10="urn:schemas-microsoft-com:office:word" xmlns:w="http://schemas.openxmlformats.org/wordprocessingml/2006/main" xmlns:w14="http://schemas.microsoft.com/office/word/2010/wordml" xmlns:w15="http://schemas.microsoft.com/office/word/2012/wordml" xmlns:w16cex="http://schemas.microsoft.com/office/word/2018/wordml/cex" xmlns:w16cid="http://schemas.microsoft.com/office/word/2016/wordml/cid" xmlns:w16="http://schemas.microsoft.com/office/word/2018/wordml" xmlns:w16sdtdh="http://schemas.microsoft.com/office/word/2020/wordml/sdtdatahash" xmlns:w16se="http://schemas.microsoft.com/office/word/2015/wordml/symex" xmlns:wpg="http://schemas.microsoft.com/office/word/2010/wordprocessingGroup" xmlns:wpi="http://schemas.microsoft.com/office/word/2010/wordprocessingInk" xmlns:wne="http://schemas.microsoft.com/office/word/2006/wordml" xmlns:wps="http://schemas.microsoft.com/office/word/2010/wordprocessingShape" xmlns:a="http://schemas.openxmlformats.org/drawingml/2006/main" xmlns:pic="http://schemas.openxmlformats.org/drawingml/2006/picture" xmlns:a14="http://schemas.microsoft.com/office/drawing/2010/main" mc:Ignorable="w14 w15 w16se w16cid w16 w16cex w16sdtdh wp14">
   <w:body>
     <w:p>
       <w:pPr>
@@ -197,7 +197,7 @@
         </w:rPr>
         <w:t xml:space="preserve"> </w:t>
       </w:r>
-      <w:hyperlink r:id="rId7" w:history="1">
+      <w:hyperlink w:history="1" r:id="rId7">
         <w:r>
           <w:rPr>
             <w:rStyle w:val="Hyperlink"/>
@@ -328,7 +328,7 @@
     <w:p>
       <w:pPr>
         <w:rPr>
-          <w:rFonts w:asciiTheme="majorHAnsi" w:eastAsiaTheme="majorEastAsia" w:hAnsiTheme="majorHAnsi" w:cstheme="majorBidi"/>
+          <w:rFonts w:asciiTheme="majorHAnsi" w:hAnsiTheme="majorHAnsi" w:eastAsiaTheme="majorEastAsia" w:cstheme="majorBidi"/>
           <w:color w:val="2F5496" w:themeColor="accent1" w:themeShade="BF"/>
           <w:sz w:val="26"/>
           <w:szCs w:val="26"/>
@@ -377,52 +377,41 @@
         </w:rPr>
       </w:pPr>
       <w:r>
-        <w:rPr>
-          <w:noProof/>
-          <w:lang w:val="en-US"/>
-        </w:rPr>
         <w:drawing>
-          <wp:inline distT="0" distB="0" distL="0" distR="0" wp14:anchorId="02C51BAB" wp14:editId="0C43B6EF">
+          <wp:inline wp14:editId="79E4ADE0" wp14:anchorId="02C51BAB">
             <wp:extent cx="2178065" cy="3079750"/>
             <wp:effectExtent l="0" t="0" r="0" b="6350"/>
-            <wp:docPr id="1751489197" name="Imagen 1"/>
+            <wp:docPr id="1751489197" name="Imagen 1" title=""/>
             <wp:cNvGraphicFramePr>
-              <a:graphicFrameLocks xmlns:a="http://schemas.openxmlformats.org/drawingml/2006/main" noChangeAspect="1"/>
+              <a:graphicFrameLocks noChangeAspect="1"/>
             </wp:cNvGraphicFramePr>
-            <a:graphic xmlns:a="http://schemas.openxmlformats.org/drawingml/2006/main">
+            <a:graphic>
               <a:graphicData uri="http://schemas.openxmlformats.org/drawingml/2006/picture">
-                <pic:pic xmlns:pic="http://schemas.openxmlformats.org/drawingml/2006/picture">
+                <pic:pic>
                   <pic:nvPicPr>
-                    <pic:cNvPr id="0" name="Picture 1"/>
-                    <pic:cNvPicPr>
-                      <a:picLocks noChangeAspect="1" noChangeArrowheads="1"/>
-                    </pic:cNvPicPr>
+                    <pic:cNvPr id="0" name="Imagen 1"/>
+                    <pic:cNvPicPr/>
                   </pic:nvPicPr>
                   <pic:blipFill>
-                    <a:blip r:embed="rId8" cstate="print">
-                      <a:extLst>
+                    <a:blip r:embed="R6d6804f6744b463f">
+                      <a:extLst xmlns:a="http://schemas.openxmlformats.org/drawingml/2006/main">
                         <a:ext uri="{28A0092B-C50C-407E-A947-70E740481C1C}">
                           <a14:useLocalDpi xmlns:a14="http://schemas.microsoft.com/office/drawing/2010/main" val="0"/>
                         </a:ext>
                       </a:extLst>
                     </a:blip>
-                    <a:srcRect/>
                     <a:stretch>
                       <a:fillRect/>
                     </a:stretch>
                   </pic:blipFill>
-                  <pic:spPr bwMode="auto">
-                    <a:xfrm>
+                  <pic:spPr>
+                    <a:xfrm rot="0" flipH="0" flipV="0">
                       <a:off x="0" y="0"/>
-                      <a:ext cx="2184995" cy="3089549"/>
+                      <a:ext cx="2178065" cy="3079750"/>
                     </a:xfrm>
                     <a:prstGeom prst="rect">
                       <a:avLst/>
                     </a:prstGeom>
-                    <a:noFill/>
-                    <a:ln>
-                      <a:noFill/>
-                    </a:ln>
                   </pic:spPr>
                 </pic:pic>
               </a:graphicData>
@@ -431,52 +420,41 @@
         </w:drawing>
       </w:r>
       <w:r>
-        <w:rPr>
-          <w:noProof/>
-          <w:lang w:val="en-US"/>
-        </w:rPr>
         <w:drawing>
-          <wp:inline distT="0" distB="0" distL="0" distR="0" wp14:anchorId="10364507" wp14:editId="1CABF787">
+          <wp:inline wp14:editId="30728711" wp14:anchorId="10364507">
             <wp:extent cx="2218002" cy="3136221"/>
             <wp:effectExtent l="0" t="0" r="0" b="7620"/>
-            <wp:docPr id="334878059" name="Imagen 2"/>
+            <wp:docPr id="334878059" name="Imagen 2" title=""/>
             <wp:cNvGraphicFramePr>
-              <a:graphicFrameLocks xmlns:a="http://schemas.openxmlformats.org/drawingml/2006/main" noChangeAspect="1"/>
+              <a:graphicFrameLocks noChangeAspect="1"/>
             </wp:cNvGraphicFramePr>
-            <a:graphic xmlns:a="http://schemas.openxmlformats.org/drawingml/2006/main">
+            <a:graphic>
               <a:graphicData uri="http://schemas.openxmlformats.org/drawingml/2006/picture">
-                <pic:pic xmlns:pic="http://schemas.openxmlformats.org/drawingml/2006/picture">
+                <pic:pic>
                   <pic:nvPicPr>
-                    <pic:cNvPr id="0" name="Picture 2"/>
-                    <pic:cNvPicPr>
-                      <a:picLocks noChangeAspect="1" noChangeArrowheads="1"/>
-                    </pic:cNvPicPr>
+                    <pic:cNvPr id="0" name="Imagen 2"/>
+                    <pic:cNvPicPr/>
                   </pic:nvPicPr>
                   <pic:blipFill>
-                    <a:blip r:embed="rId9" cstate="print">
-                      <a:extLst>
+                    <a:blip r:embed="R9c27464fa50c46da">
+                      <a:extLst xmlns:a="http://schemas.openxmlformats.org/drawingml/2006/main">
                         <a:ext uri="{28A0092B-C50C-407E-A947-70E740481C1C}">
                           <a14:useLocalDpi xmlns:a14="http://schemas.microsoft.com/office/drawing/2010/main" val="0"/>
                         </a:ext>
                       </a:extLst>
                     </a:blip>
-                    <a:srcRect/>
                     <a:stretch>
                       <a:fillRect/>
                     </a:stretch>
                   </pic:blipFill>
-                  <pic:spPr bwMode="auto">
-                    <a:xfrm>
+                  <pic:spPr>
+                    <a:xfrm rot="0" flipH="0" flipV="0">
                       <a:off x="0" y="0"/>
-                      <a:ext cx="2225721" cy="3147136"/>
+                      <a:ext cx="2218002" cy="3136221"/>
                     </a:xfrm>
                     <a:prstGeom prst="rect">
                       <a:avLst/>
                     </a:prstGeom>
-                    <a:noFill/>
-                    <a:ln>
-                      <a:noFill/>
-                    </a:ln>
                   </pic:spPr>
                 </pic:pic>
               </a:graphicData>
@@ -487,14 +465,71 @@
     </w:p>
     <w:p>
       <w:pPr>
-        <w:rPr>
-          <w:rFonts w:asciiTheme="majorHAnsi" w:eastAsiaTheme="majorEastAsia" w:hAnsiTheme="majorHAnsi" w:cstheme="majorBidi"/>
+        <w:pStyle w:val="Normal"/>
+        <w:rPr>
+          <w:lang w:val="en-US"/>
+        </w:rPr>
+      </w:pPr>
+      <w:r>
+        <w:rPr>
+          <w:lang w:val="en-US"/>
+        </w:rPr>
+        <w:t>Renewable and Game</w:t>
+      </w:r>
+    </w:p>
+    <w:p>
+      <w:pPr>
+        <w:rPr>
+          <w:rFonts w:ascii="Calibri Light" w:hAnsi="Calibri Light" w:eastAsia="" w:cs="" w:asciiTheme="majorAscii" w:hAnsiTheme="majorAscii" w:eastAsiaTheme="majorEastAsia" w:cstheme="majorBidi"/>
           <w:color w:val="2F5496" w:themeColor="accent1" w:themeShade="BF"/>
           <w:sz w:val="26"/>
           <w:szCs w:val="26"/>
           <w:lang w:val="en-US"/>
         </w:rPr>
       </w:pPr>
+      <w:r>
+        <w:drawing>
+          <wp:inline wp14:editId="4A7DD7CD" wp14:anchorId="49254B5D">
+            <wp:extent cx="4572000" cy="2952750"/>
+            <wp:effectExtent l="0" t="0" r="0" b="0"/>
+            <wp:docPr id="869371998" name="" title=""/>
+            <wp:cNvGraphicFramePr>
+              <a:graphicFrameLocks noChangeAspect="1"/>
+            </wp:cNvGraphicFramePr>
+            <a:graphic>
+              <a:graphicData uri="http://schemas.openxmlformats.org/drawingml/2006/picture">
+                <pic:pic>
+                  <pic:nvPicPr>
+                    <pic:cNvPr id="0" name=""/>
+                    <pic:cNvPicPr/>
+                  </pic:nvPicPr>
+                  <pic:blipFill>
+                    <a:blip r:embed="Reacd4ef7ec93421b">
+                      <a:extLst>
+                        <a:ext xmlns:a="http://schemas.openxmlformats.org/drawingml/2006/main" uri="{28A0092B-C50C-407E-A947-70E740481C1C}">
+                          <a14:useLocalDpi val="0"/>
+                        </a:ext>
+                      </a:extLst>
+                    </a:blip>
+                    <a:stretch>
+                      <a:fillRect/>
+                    </a:stretch>
+                  </pic:blipFill>
+                  <pic:spPr>
+                    <a:xfrm>
+                      <a:off x="0" y="0"/>
+                      <a:ext cx="4572000" cy="2952750"/>
+                    </a:xfrm>
+                    <a:prstGeom prst="rect">
+                      <a:avLst/>
+                    </a:prstGeom>
+                  </pic:spPr>
+                </pic:pic>
+              </a:graphicData>
+            </a:graphic>
+          </wp:inline>
+        </w:drawing>
+      </w:r>
       <w:r>
         <w:rPr>
           <w:lang w:val="en-US"/>
@@ -617,7 +652,7 @@
     <w:p>
       <w:pPr>
         <w:rPr>
-          <w:rFonts w:asciiTheme="majorHAnsi" w:eastAsiaTheme="majorEastAsia" w:hAnsiTheme="majorHAnsi" w:cstheme="majorBidi"/>
+          <w:rFonts w:asciiTheme="majorHAnsi" w:hAnsiTheme="majorHAnsi" w:eastAsiaTheme="majorEastAsia" w:cstheme="majorBidi"/>
           <w:color w:val="2F5496" w:themeColor="accent1" w:themeShade="BF"/>
           <w:sz w:val="26"/>
           <w:szCs w:val="26"/>
@@ -1092,7 +1127,7 @@
       </w:r>
     </w:p>
     <w:sectPr>
-      <w:pgSz w:w="11906" w:h="16838"/>
+      <w:pgSz w:w="11906" w:h="16838" w:orient="portrait"/>
       <w:pgMar w:top="1440" w:right="1440" w:bottom="1440" w:left="1440" w:header="708" w:footer="708" w:gutter="0"/>
       <w:cols w:space="708"/>
       <w:docGrid w:linePitch="360"/>
@@ -1106,7 +1141,7 @@
   <w:docDefaults>
     <w:rPrDefault>
       <w:rPr>
-        <w:rFonts w:asciiTheme="minorHAnsi" w:eastAsiaTheme="minorHAnsi" w:hAnsiTheme="minorHAnsi" w:cstheme="minorBidi"/>
+        <w:rFonts w:asciiTheme="minorHAnsi" w:hAnsiTheme="minorHAnsi" w:eastAsiaTheme="minorHAnsi" w:cstheme="minorBidi"/>
         <w:sz w:val="22"/>
         <w:szCs w:val="22"/>
         <w:lang w:val="en-GB" w:eastAsia="en-US" w:bidi="ar-SA"/>
@@ -1121,14 +1156,14 @@
   <w:latentStyles w:defLockedState="0" w:defUIPriority="99" w:defSemiHidden="0" w:defUnhideWhenUsed="0" w:defQFormat="0" w:count="376">
     <w:lsdException w:name="Normal" w:uiPriority="0" w:qFormat="1"/>
     <w:lsdException w:name="heading 1" w:uiPriority="9" w:qFormat="1"/>
-    <w:lsdException w:name="heading 2" w:semiHidden="1" w:uiPriority="9" w:unhideWhenUsed="1" w:qFormat="1"/>
-    <w:lsdException w:name="heading 3" w:semiHidden="1" w:uiPriority="9" w:unhideWhenUsed="1" w:qFormat="1"/>
-    <w:lsdException w:name="heading 4" w:semiHidden="1" w:uiPriority="9" w:unhideWhenUsed="1" w:qFormat="1"/>
-    <w:lsdException w:name="heading 5" w:semiHidden="1" w:uiPriority="9" w:unhideWhenUsed="1" w:qFormat="1"/>
-    <w:lsdException w:name="heading 6" w:semiHidden="1" w:uiPriority="9" w:unhideWhenUsed="1" w:qFormat="1"/>
-    <w:lsdException w:name="heading 7" w:semiHidden="1" w:uiPriority="9" w:unhideWhenUsed="1" w:qFormat="1"/>
-    <w:lsdException w:name="heading 8" w:semiHidden="1" w:uiPriority="9" w:unhideWhenUsed="1" w:qFormat="1"/>
-    <w:lsdException w:name="heading 9" w:semiHidden="1" w:uiPriority="9" w:unhideWhenUsed="1" w:qFormat="1"/>
+    <w:lsdException w:name="heading 2" w:uiPriority="9" w:semiHidden="1" w:unhideWhenUsed="1" w:qFormat="1"/>
+    <w:lsdException w:name="heading 3" w:uiPriority="9" w:semiHidden="1" w:unhideWhenUsed="1" w:qFormat="1"/>
+    <w:lsdException w:name="heading 4" w:uiPriority="9" w:semiHidden="1" w:unhideWhenUsed="1" w:qFormat="1"/>
+    <w:lsdException w:name="heading 5" w:uiPriority="9" w:semiHidden="1" w:unhideWhenUsed="1" w:qFormat="1"/>
+    <w:lsdException w:name="heading 6" w:uiPriority="9" w:semiHidden="1" w:unhideWhenUsed="1" w:qFormat="1"/>
+    <w:lsdException w:name="heading 7" w:uiPriority="9" w:semiHidden="1" w:unhideWhenUsed="1" w:qFormat="1"/>
+    <w:lsdException w:name="heading 8" w:uiPriority="9" w:semiHidden="1" w:unhideWhenUsed="1" w:qFormat="1"/>
+    <w:lsdException w:name="heading 9" w:uiPriority="9" w:semiHidden="1" w:unhideWhenUsed="1" w:qFormat="1"/>
     <w:lsdException w:name="index 1" w:semiHidden="1" w:unhideWhenUsed="1"/>
     <w:lsdException w:name="index 2" w:semiHidden="1" w:unhideWhenUsed="1"/>
     <w:lsdException w:name="index 3" w:semiHidden="1" w:unhideWhenUsed="1"/>
@@ -1138,22 +1173,22 @@
     <w:lsdException w:name="index 7" w:semiHidden="1" w:unhideWhenUsed="1"/>
     <w:lsdException w:name="index 8" w:semiHidden="1" w:unhideWhenUsed="1"/>
     <w:lsdException w:name="index 9" w:semiHidden="1" w:unhideWhenUsed="1"/>
-    <w:lsdException w:name="toc 1" w:semiHidden="1" w:uiPriority="39" w:unhideWhenUsed="1"/>
-    <w:lsdException w:name="toc 2" w:semiHidden="1" w:uiPriority="39" w:unhideWhenUsed="1"/>
-    <w:lsdException w:name="toc 3" w:semiHidden="1" w:uiPriority="39" w:unhideWhenUsed="1"/>
-    <w:lsdException w:name="toc 4" w:semiHidden="1" w:uiPriority="39" w:unhideWhenUsed="1"/>
-    <w:lsdException w:name="toc 5" w:semiHidden="1" w:uiPriority="39" w:unhideWhenUsed="1"/>
-    <w:lsdException w:name="toc 6" w:semiHidden="1" w:uiPriority="39" w:unhideWhenUsed="1"/>
-    <w:lsdException w:name="toc 7" w:semiHidden="1" w:uiPriority="39" w:unhideWhenUsed="1"/>
-    <w:lsdException w:name="toc 8" w:semiHidden="1" w:uiPriority="39" w:unhideWhenUsed="1"/>
-    <w:lsdException w:name="toc 9" w:semiHidden="1" w:uiPriority="39" w:unhideWhenUsed="1"/>
+    <w:lsdException w:name="toc 1" w:uiPriority="39" w:semiHidden="1" w:unhideWhenUsed="1"/>
+    <w:lsdException w:name="toc 2" w:uiPriority="39" w:semiHidden="1" w:unhideWhenUsed="1"/>
+    <w:lsdException w:name="toc 3" w:uiPriority="39" w:semiHidden="1" w:unhideWhenUsed="1"/>
+    <w:lsdException w:name="toc 4" w:uiPriority="39" w:semiHidden="1" w:unhideWhenUsed="1"/>
+    <w:lsdException w:name="toc 5" w:uiPriority="39" w:semiHidden="1" w:unhideWhenUsed="1"/>
+    <w:lsdException w:name="toc 6" w:uiPriority="39" w:semiHidden="1" w:unhideWhenUsed="1"/>
+    <w:lsdException w:name="toc 7" w:uiPriority="39" w:semiHidden="1" w:unhideWhenUsed="1"/>
+    <w:lsdException w:name="toc 8" w:uiPriority="39" w:semiHidden="1" w:unhideWhenUsed="1"/>
+    <w:lsdException w:name="toc 9" w:uiPriority="39" w:semiHidden="1" w:unhideWhenUsed="1"/>
     <w:lsdException w:name="Normal Indent" w:semiHidden="1" w:unhideWhenUsed="1"/>
     <w:lsdException w:name="footnote text" w:semiHidden="1" w:unhideWhenUsed="1"/>
     <w:lsdException w:name="annotation text" w:semiHidden="1" w:unhideWhenUsed="1"/>
     <w:lsdException w:name="header" w:semiHidden="1" w:unhideWhenUsed="1"/>
     <w:lsdException w:name="footer" w:semiHidden="1" w:unhideWhenUsed="1"/>
     <w:lsdException w:name="index heading" w:semiHidden="1" w:unhideWhenUsed="1"/>
-    <w:lsdException w:name="caption" w:semiHidden="1" w:uiPriority="35" w:unhideWhenUsed="1" w:qFormat="1"/>
+    <w:lsdException w:name="caption" w:uiPriority="35" w:semiHidden="1" w:unhideWhenUsed="1" w:qFormat="1"/>
     <w:lsdException w:name="table of figures" w:semiHidden="1" w:unhideWhenUsed="1"/>
     <w:lsdException w:name="envelope address" w:semiHidden="1" w:unhideWhenUsed="1"/>
     <w:lsdException w:name="envelope return" w:semiHidden="1" w:unhideWhenUsed="1"/>
@@ -1184,7 +1219,7 @@
     <w:lsdException w:name="Title" w:uiPriority="10" w:qFormat="1"/>
     <w:lsdException w:name="Closing" w:semiHidden="1" w:unhideWhenUsed="1"/>
     <w:lsdException w:name="Signature" w:semiHidden="1" w:unhideWhenUsed="1"/>
-    <w:lsdException w:name="Default Paragraph Font" w:semiHidden="1" w:uiPriority="1" w:unhideWhenUsed="1"/>
+    <w:lsdException w:name="Default Paragraph Font" w:uiPriority="1" w:semiHidden="1" w:unhideWhenUsed="1"/>
     <w:lsdException w:name="Body Text" w:semiHidden="1" w:unhideWhenUsed="1"/>
     <w:lsdException w:name="Body Text Indent" w:semiHidden="1" w:unhideWhenUsed="1"/>
     <w:lsdException w:name="List Continue" w:semiHidden="1" w:unhideWhenUsed="1"/>
@@ -1384,8 +1419,8 @@
     <w:lsdException w:name="Subtle Reference" w:uiPriority="31" w:qFormat="1"/>
     <w:lsdException w:name="Intense Reference" w:uiPriority="32" w:qFormat="1"/>
     <w:lsdException w:name="Book Title" w:uiPriority="33" w:qFormat="1"/>
-    <w:lsdException w:name="Bibliography" w:semiHidden="1" w:uiPriority="37" w:unhideWhenUsed="1"/>
-    <w:lsdException w:name="TOC Heading" w:semiHidden="1" w:uiPriority="39" w:unhideWhenUsed="1" w:qFormat="1"/>
+    <w:lsdException w:name="Bibliography" w:uiPriority="37" w:semiHidden="1" w:unhideWhenUsed="1"/>
+    <w:lsdException w:name="TOC Heading" w:uiPriority="39" w:semiHidden="1" w:unhideWhenUsed="1" w:qFormat="1"/>
     <w:lsdException w:name="Plain Table 1" w:uiPriority="41"/>
     <w:lsdException w:name="Plain Table 2" w:uiPriority="42"/>
     <w:lsdException w:name="Plain Table 3" w:uiPriority="43"/>
@@ -1496,7 +1531,7 @@
     <w:lsdException w:name="Unresolved Mention" w:semiHidden="1" w:unhideWhenUsed="1"/>
     <w:lsdException w:name="Smart Link" w:semiHidden="1" w:unhideWhenUsed="1"/>
   </w:latentStyles>
-  <w:style w:type="paragraph" w:default="1" w:styleId="Normal">
+  <w:style w:type="paragraph" w:styleId="Normal" w:default="1">
     <w:name w:val="Normal"/>
     <w:qFormat/>
   </w:style>
@@ -1515,7 +1550,7 @@
       <w:outlineLvl w:val="0"/>
     </w:pPr>
     <w:rPr>
-      <w:rFonts w:asciiTheme="majorHAnsi" w:eastAsiaTheme="majorEastAsia" w:hAnsiTheme="majorHAnsi" w:cstheme="majorBidi"/>
+      <w:rFonts w:asciiTheme="majorHAnsi" w:hAnsiTheme="majorHAnsi" w:eastAsiaTheme="majorEastAsia" w:cstheme="majorBidi"/>
       <w:color w:val="2F5496" w:themeColor="accent1" w:themeShade="BF"/>
       <w:sz w:val="32"/>
       <w:szCs w:val="32"/>
@@ -1537,19 +1572,19 @@
       <w:outlineLvl w:val="1"/>
     </w:pPr>
     <w:rPr>
-      <w:rFonts w:asciiTheme="majorHAnsi" w:eastAsiaTheme="majorEastAsia" w:hAnsiTheme="majorHAnsi" w:cstheme="majorBidi"/>
+      <w:rFonts w:asciiTheme="majorHAnsi" w:hAnsiTheme="majorHAnsi" w:eastAsiaTheme="majorEastAsia" w:cstheme="majorBidi"/>
       <w:color w:val="2F5496" w:themeColor="accent1" w:themeShade="BF"/>
       <w:sz w:val="26"/>
       <w:szCs w:val="26"/>
     </w:rPr>
   </w:style>
-  <w:style w:type="character" w:default="1" w:styleId="DefaultParagraphFont">
+  <w:style w:type="character" w:styleId="DefaultParagraphFont" w:default="1">
     <w:name w:val="Default Paragraph Font"/>
     <w:uiPriority w:val="1"/>
     <w:semiHidden/>
     <w:unhideWhenUsed/>
   </w:style>
-  <w:style w:type="table" w:default="1" w:styleId="TableNormal">
+  <w:style w:type="table" w:styleId="TableNormal" w:default="1">
     <w:name w:val="Normal Table"/>
     <w:uiPriority w:val="99"/>
     <w:semiHidden/>
@@ -1564,33 +1599,33 @@
       </w:tblCellMar>
     </w:tblPr>
   </w:style>
-  <w:style w:type="numbering" w:default="1" w:styleId="NoList">
+  <w:style w:type="numbering" w:styleId="NoList" w:default="1">
     <w:name w:val="No List"/>
     <w:uiPriority w:val="99"/>
     <w:semiHidden/>
     <w:unhideWhenUsed/>
   </w:style>
-  <w:style w:type="character" w:customStyle="1" w:styleId="Heading1Char">
+  <w:style w:type="character" w:styleId="Heading1Char" w:customStyle="1">
     <w:name w:val="Heading 1 Char"/>
     <w:basedOn w:val="DefaultParagraphFont"/>
     <w:link w:val="Heading1"/>
     <w:uiPriority w:val="9"/>
     <w:rsid w:val="005B4539"/>
     <w:rPr>
-      <w:rFonts w:asciiTheme="majorHAnsi" w:eastAsiaTheme="majorEastAsia" w:hAnsiTheme="majorHAnsi" w:cstheme="majorBidi"/>
+      <w:rFonts w:asciiTheme="majorHAnsi" w:hAnsiTheme="majorHAnsi" w:eastAsiaTheme="majorEastAsia" w:cstheme="majorBidi"/>
       <w:color w:val="2F5496" w:themeColor="accent1" w:themeShade="BF"/>
       <w:sz w:val="32"/>
       <w:szCs w:val="32"/>
     </w:rPr>
   </w:style>
-  <w:style w:type="character" w:customStyle="1" w:styleId="Heading2Char">
+  <w:style w:type="character" w:styleId="Heading2Char" w:customStyle="1">
     <w:name w:val="Heading 2 Char"/>
     <w:basedOn w:val="DefaultParagraphFont"/>
     <w:link w:val="Heading2"/>
     <w:uiPriority w:val="9"/>
     <w:rsid w:val="005B4539"/>
     <w:rPr>
-      <w:rFonts w:asciiTheme="majorHAnsi" w:eastAsiaTheme="majorEastAsia" w:hAnsiTheme="majorHAnsi" w:cstheme="majorBidi"/>
+      <w:rFonts w:asciiTheme="majorHAnsi" w:hAnsiTheme="majorHAnsi" w:eastAsiaTheme="majorEastAsia" w:cstheme="majorBidi"/>
       <w:color w:val="2F5496" w:themeColor="accent1" w:themeShade="BF"/>
       <w:sz w:val="26"/>
       <w:szCs w:val="26"/>

</xml_diff>

<commit_message>
Small visual improvements - Interact
</commit_message>
<xml_diff>
--- a/Project Report - CA1.docx
+++ b/Project Report - CA1.docx
@@ -1,10 +1,10 @@
 
 <file path=word/document.xml><?xml version="1.0" encoding="utf-8"?>
-<w:document xmlns:wpc="http://schemas.microsoft.com/office/word/2010/wordprocessingCanvas" xmlns:cx="http://schemas.microsoft.com/office/drawing/2014/chartex" xmlns:cx1="http://schemas.microsoft.com/office/drawing/2015/9/8/chartex" xmlns:cx2="http://schemas.microsoft.com/office/drawing/2015/10/21/chartex" xmlns:cx3="http://schemas.microsoft.com/office/drawing/2016/5/9/chartex" xmlns:cx4="http://schemas.microsoft.com/office/drawing/2016/5/10/chartex" xmlns:cx5="http://schemas.microsoft.com/office/drawing/2016/5/11/chartex" xmlns:cx6="http://schemas.microsoft.com/office/drawing/2016/5/12/chartex" xmlns:cx7="http://schemas.microsoft.com/office/drawing/2016/5/13/chartex" xmlns:cx8="http://schemas.microsoft.com/office/drawing/2016/5/14/chartex" xmlns:mc="http://schemas.openxmlformats.org/markup-compatibility/2006" xmlns:aink="http://schemas.microsoft.com/office/drawing/2016/ink" xmlns:am3d="http://schemas.microsoft.com/office/drawing/2017/model3d" xmlns:o="urn:schemas-microsoft-com:office:office" xmlns:oel="http://schemas.microsoft.com/office/2019/extlst" xmlns:r="http://schemas.openxmlformats.org/officeDocument/2006/relationships" xmlns:m="http://schemas.openxmlformats.org/officeDocument/2006/math" xmlns:v="urn:schemas-microsoft-com:vml" xmlns:wp14="http://schemas.microsoft.com/office/word/2010/wordprocessingDrawing" xmlns:wp="http://schemas.openxmlformats.org/drawingml/2006/wordprocessingDrawing" xmlns:w10="urn:schemas-microsoft-com:office:word" xmlns:w="http://schemas.openxmlformats.org/wordprocessingml/2006/main" xmlns:w14="http://schemas.microsoft.com/office/word/2010/wordml" xmlns:w15="http://schemas.microsoft.com/office/word/2012/wordml" xmlns:w16cex="http://schemas.microsoft.com/office/word/2018/wordml/cex" xmlns:w16cid="http://schemas.microsoft.com/office/word/2016/wordml/cid" xmlns:w16="http://schemas.microsoft.com/office/word/2018/wordml" xmlns:w16sdtdh="http://schemas.microsoft.com/office/word/2020/wordml/sdtdatahash" xmlns:w16se="http://schemas.microsoft.com/office/word/2015/wordml/symex" xmlns:wpg="http://schemas.microsoft.com/office/word/2010/wordprocessingGroup" xmlns:wpi="http://schemas.microsoft.com/office/word/2010/wordprocessingInk" xmlns:wne="http://schemas.microsoft.com/office/word/2006/wordml" xmlns:wps="http://schemas.microsoft.com/office/word/2010/wordprocessingShape" mc:Ignorable="w14 w15 w16se w16cid w16 w16cex w16sdtdh wp14">
+<w:document xmlns:wpc="http://schemas.microsoft.com/office/word/2010/wordprocessingCanvas" xmlns:cx="http://schemas.microsoft.com/office/drawing/2014/chartex" xmlns:cx1="http://schemas.microsoft.com/office/drawing/2015/9/8/chartex" xmlns:cx2="http://schemas.microsoft.com/office/drawing/2015/10/21/chartex" xmlns:cx3="http://schemas.microsoft.com/office/drawing/2016/5/9/chartex" xmlns:cx4="http://schemas.microsoft.com/office/drawing/2016/5/10/chartex" xmlns:cx5="http://schemas.microsoft.com/office/drawing/2016/5/11/chartex" xmlns:cx6="http://schemas.microsoft.com/office/drawing/2016/5/12/chartex" xmlns:cx7="http://schemas.microsoft.com/office/drawing/2016/5/13/chartex" xmlns:cx8="http://schemas.microsoft.com/office/drawing/2016/5/14/chartex" xmlns:mc="http://schemas.openxmlformats.org/markup-compatibility/2006" xmlns:aink="http://schemas.microsoft.com/office/drawing/2016/ink" xmlns:am3d="http://schemas.microsoft.com/office/drawing/2017/model3d" xmlns:o="urn:schemas-microsoft-com:office:office" xmlns:oel="http://schemas.microsoft.com/office/2019/extlst" xmlns:r="http://schemas.openxmlformats.org/officeDocument/2006/relationships" xmlns:m="http://schemas.openxmlformats.org/officeDocument/2006/math" xmlns:v="urn:schemas-microsoft-com:vml" xmlns:wp14="http://schemas.microsoft.com/office/word/2010/wordprocessingDrawing" xmlns:wp="http://schemas.openxmlformats.org/drawingml/2006/wordprocessingDrawing" xmlns:w10="urn:schemas-microsoft-com:office:word" xmlns:w="http://schemas.openxmlformats.org/wordprocessingml/2006/main" xmlns:w14="http://schemas.microsoft.com/office/word/2010/wordml" xmlns:w15="http://schemas.microsoft.com/office/word/2012/wordml" xmlns:w16cex="http://schemas.microsoft.com/office/word/2018/wordml/cex" xmlns:w16cid="http://schemas.microsoft.com/office/word/2016/wordml/cid" xmlns:w16="http://schemas.microsoft.com/office/word/2018/wordml" xmlns:w16du="http://schemas.microsoft.com/office/word/2023/wordml/word16du" xmlns:w16sdtdh="http://schemas.microsoft.com/office/word/2020/wordml/sdtdatahash" xmlns:w16se="http://schemas.microsoft.com/office/word/2015/wordml/symex" xmlns:wpg="http://schemas.microsoft.com/office/word/2010/wordprocessingGroup" xmlns:wpi="http://schemas.microsoft.com/office/word/2010/wordprocessingInk" xmlns:wne="http://schemas.microsoft.com/office/word/2006/wordml" xmlns:wps="http://schemas.microsoft.com/office/word/2010/wordprocessingShape" mc:Ignorable="w14 w15 w16se w16cid w16 w16cex w16sdtdh w16du wp14">
   <w:body>
     <w:p>
       <w:pPr>
-        <w:pStyle w:val="Ttulo1"/>
+        <w:pStyle w:val="Heading1"/>
         <w:jc w:val="center"/>
         <w:rPr>
           <w:sz w:val="36"/>
@@ -32,7 +32,7 @@
     </w:p>
     <w:p>
       <w:pPr>
-        <w:pStyle w:val="Ttulo2"/>
+        <w:pStyle w:val="Heading2"/>
         <w:rPr>
           <w:sz w:val="28"/>
           <w:szCs w:val="28"/>
@@ -141,7 +141,7 @@
     </w:p>
     <w:p>
       <w:pPr>
-        <w:pStyle w:val="Ttulo2"/>
+        <w:pStyle w:val="Heading2"/>
         <w:rPr>
           <w:sz w:val="28"/>
           <w:szCs w:val="28"/>
@@ -217,7 +217,7 @@
       <w:hyperlink r:id="rId8" w:history="1">
         <w:r>
           <w:rPr>
-            <w:rStyle w:val="Hipervnculo"/>
+            <w:rStyle w:val="Hyperlink"/>
             <w:sz w:val="24"/>
             <w:szCs w:val="24"/>
             <w:lang w:val="en-US"/>
@@ -277,7 +277,7 @@
       <w:hyperlink r:id="rId9" w:history="1">
         <w:r>
           <w:rPr>
-            <w:rStyle w:val="Hipervnculo"/>
+            <w:rStyle w:val="Hyperlink"/>
             <w:sz w:val="24"/>
             <w:szCs w:val="24"/>
             <w:lang w:val="en-US"/>
@@ -331,7 +331,7 @@
       <w:hyperlink r:id="rId10" w:history="1">
         <w:r>
           <w:rPr>
-            <w:rStyle w:val="Hipervnculo"/>
+            <w:rStyle w:val="Hyperlink"/>
             <w:sz w:val="24"/>
             <w:szCs w:val="24"/>
             <w:lang w:val="es-MX"/>
@@ -385,7 +385,7 @@
       <w:hyperlink r:id="rId11" w:history="1">
         <w:r>
           <w:rPr>
-            <w:rStyle w:val="Hipervnculo"/>
+            <w:rStyle w:val="Hyperlink"/>
             <w:sz w:val="24"/>
             <w:szCs w:val="24"/>
             <w:lang w:val="es-MX"/>
@@ -465,7 +465,7 @@
     </w:p>
     <w:p>
       <w:pPr>
-        <w:pStyle w:val="Ttulo2"/>
+        <w:pStyle w:val="Heading2"/>
         <w:rPr>
           <w:lang w:val="en-US"/>
         </w:rPr>
@@ -667,7 +667,7 @@
     </w:p>
     <w:p>
       <w:pPr>
-        <w:pStyle w:val="Ttulo2"/>
+        <w:pStyle w:val="Heading2"/>
         <w:rPr>
           <w:lang w:val="en-US"/>
         </w:rPr>
@@ -743,7 +743,7 @@
     </w:p>
     <w:p>
       <w:pPr>
-        <w:pStyle w:val="Ttulo2"/>
+        <w:pStyle w:val="Heading2"/>
         <w:rPr>
           <w:lang w:val="en-US"/>
         </w:rPr>
@@ -795,7 +795,7 @@
     </w:p>
     <w:p>
       <w:pPr>
-        <w:pStyle w:val="Ttulo2"/>
+        <w:pStyle w:val="Heading2"/>
         <w:rPr>
           <w:lang w:val="en-US"/>
         </w:rPr>
@@ -1114,7 +1114,7 @@
     </w:p>
     <w:p>
       <w:pPr>
-        <w:pStyle w:val="Ttulo2"/>
+        <w:pStyle w:val="Heading2"/>
         <w:rPr>
           <w:lang w:val="en-US"/>
         </w:rPr>
@@ -1142,7 +1142,7 @@
     </w:p>
     <w:p>
       <w:pPr>
-        <w:pStyle w:val="Ttulo2"/>
+        <w:pStyle w:val="Heading2"/>
         <w:rPr>
           <w:lang w:val="en-US"/>
         </w:rPr>
@@ -1170,7 +1170,7 @@
     </w:p>
     <w:p>
       <w:pPr>
-        <w:pStyle w:val="Ttulo2"/>
+        <w:pStyle w:val="Heading2"/>
         <w:rPr>
           <w:lang w:val="en-US"/>
         </w:rPr>
@@ -1263,11 +1263,11 @@
 </file>
 
 <file path=word/numbering.xml><?xml version="1.0" encoding="utf-8"?>
-<w:numbering xmlns:wpc="http://schemas.microsoft.com/office/word/2010/wordprocessingCanvas" xmlns:cx="http://schemas.microsoft.com/office/drawing/2014/chartex" xmlns:cx1="http://schemas.microsoft.com/office/drawing/2015/9/8/chartex" xmlns:cx2="http://schemas.microsoft.com/office/drawing/2015/10/21/chartex" xmlns:cx3="http://schemas.microsoft.com/office/drawing/2016/5/9/chartex" xmlns:cx4="http://schemas.microsoft.com/office/drawing/2016/5/10/chartex" xmlns:cx5="http://schemas.microsoft.com/office/drawing/2016/5/11/chartex" xmlns:cx6="http://schemas.microsoft.com/office/drawing/2016/5/12/chartex" xmlns:cx7="http://schemas.microsoft.com/office/drawing/2016/5/13/chartex" xmlns:cx8="http://schemas.microsoft.com/office/drawing/2016/5/14/chartex" xmlns:mc="http://schemas.openxmlformats.org/markup-compatibility/2006" xmlns:aink="http://schemas.microsoft.com/office/drawing/2016/ink" xmlns:am3d="http://schemas.microsoft.com/office/drawing/2017/model3d" xmlns:o="urn:schemas-microsoft-com:office:office" xmlns:oel="http://schemas.microsoft.com/office/2019/extlst" xmlns:r="http://schemas.openxmlformats.org/officeDocument/2006/relationships" xmlns:m="http://schemas.openxmlformats.org/officeDocument/2006/math" xmlns:v="urn:schemas-microsoft-com:vml" xmlns:wp14="http://schemas.microsoft.com/office/word/2010/wordprocessingDrawing" xmlns:wp="http://schemas.openxmlformats.org/drawingml/2006/wordprocessingDrawing" xmlns:w10="urn:schemas-microsoft-com:office:word" xmlns:w="http://schemas.openxmlformats.org/wordprocessingml/2006/main" xmlns:w14="http://schemas.microsoft.com/office/word/2010/wordml" xmlns:w15="http://schemas.microsoft.com/office/word/2012/wordml" xmlns:w16cex="http://schemas.microsoft.com/office/word/2018/wordml/cex" xmlns:w16cid="http://schemas.microsoft.com/office/word/2016/wordml/cid" xmlns:w16="http://schemas.microsoft.com/office/word/2018/wordml" xmlns:w16sdtdh="http://schemas.microsoft.com/office/word/2020/wordml/sdtdatahash" xmlns:w16se="http://schemas.microsoft.com/office/word/2015/wordml/symex" xmlns:wpg="http://schemas.microsoft.com/office/word/2010/wordprocessingGroup" xmlns:wpi="http://schemas.microsoft.com/office/word/2010/wordprocessingInk" xmlns:wne="http://schemas.microsoft.com/office/word/2006/wordml" xmlns:wps="http://schemas.microsoft.com/office/word/2010/wordprocessingShape" mc:Ignorable="w14 w15 w16se w16cid w16 w16cex w16sdtdh wp14"/>
+<w:numbering xmlns:wpc="http://schemas.microsoft.com/office/word/2010/wordprocessingCanvas" xmlns:cx="http://schemas.microsoft.com/office/drawing/2014/chartex" xmlns:cx1="http://schemas.microsoft.com/office/drawing/2015/9/8/chartex" xmlns:cx2="http://schemas.microsoft.com/office/drawing/2015/10/21/chartex" xmlns:cx3="http://schemas.microsoft.com/office/drawing/2016/5/9/chartex" xmlns:cx4="http://schemas.microsoft.com/office/drawing/2016/5/10/chartex" xmlns:cx5="http://schemas.microsoft.com/office/drawing/2016/5/11/chartex" xmlns:cx6="http://schemas.microsoft.com/office/drawing/2016/5/12/chartex" xmlns:cx7="http://schemas.microsoft.com/office/drawing/2016/5/13/chartex" xmlns:cx8="http://schemas.microsoft.com/office/drawing/2016/5/14/chartex" xmlns:mc="http://schemas.openxmlformats.org/markup-compatibility/2006" xmlns:aink="http://schemas.microsoft.com/office/drawing/2016/ink" xmlns:am3d="http://schemas.microsoft.com/office/drawing/2017/model3d" xmlns:o="urn:schemas-microsoft-com:office:office" xmlns:oel="http://schemas.microsoft.com/office/2019/extlst" xmlns:r="http://schemas.openxmlformats.org/officeDocument/2006/relationships" xmlns:m="http://schemas.openxmlformats.org/officeDocument/2006/math" xmlns:v="urn:schemas-microsoft-com:vml" xmlns:wp14="http://schemas.microsoft.com/office/word/2010/wordprocessingDrawing" xmlns:wp="http://schemas.openxmlformats.org/drawingml/2006/wordprocessingDrawing" xmlns:w10="urn:schemas-microsoft-com:office:word" xmlns:w="http://schemas.openxmlformats.org/wordprocessingml/2006/main" xmlns:w14="http://schemas.microsoft.com/office/word/2010/wordml" xmlns:w15="http://schemas.microsoft.com/office/word/2012/wordml" xmlns:w16cex="http://schemas.microsoft.com/office/word/2018/wordml/cex" xmlns:w16cid="http://schemas.microsoft.com/office/word/2016/wordml/cid" xmlns:w16="http://schemas.microsoft.com/office/word/2018/wordml" xmlns:w16du="http://schemas.microsoft.com/office/word/2023/wordml/word16du" xmlns:w16sdtdh="http://schemas.microsoft.com/office/word/2020/wordml/sdtdatahash" xmlns:w16se="http://schemas.microsoft.com/office/word/2015/wordml/symex" xmlns:wpg="http://schemas.microsoft.com/office/word/2010/wordprocessingGroup" xmlns:wpi="http://schemas.microsoft.com/office/word/2010/wordprocessingInk" xmlns:wne="http://schemas.microsoft.com/office/word/2006/wordml" xmlns:wps="http://schemas.microsoft.com/office/word/2010/wordprocessingShape" mc:Ignorable="w14 w15 w16se w16cid w16 w16cex w16sdtdh w16du wp14"/>
 </file>
 
 <file path=word/styles.xml><?xml version="1.0" encoding="utf-8"?>
-<w:styles xmlns:mc="http://schemas.openxmlformats.org/markup-compatibility/2006" xmlns:r="http://schemas.openxmlformats.org/officeDocument/2006/relationships" xmlns:w="http://schemas.openxmlformats.org/wordprocessingml/2006/main" xmlns:w14="http://schemas.microsoft.com/office/word/2010/wordml" xmlns:w15="http://schemas.microsoft.com/office/word/2012/wordml" xmlns:w16cex="http://schemas.microsoft.com/office/word/2018/wordml/cex" xmlns:w16cid="http://schemas.microsoft.com/office/word/2016/wordml/cid" xmlns:w16="http://schemas.microsoft.com/office/word/2018/wordml" xmlns:w16sdtdh="http://schemas.microsoft.com/office/word/2020/wordml/sdtdatahash" xmlns:w16se="http://schemas.microsoft.com/office/word/2015/wordml/symex" mc:Ignorable="w14 w15 w16se w16cid w16 w16cex w16sdtdh">
+<w:styles xmlns:mc="http://schemas.openxmlformats.org/markup-compatibility/2006" xmlns:r="http://schemas.openxmlformats.org/officeDocument/2006/relationships" xmlns:w="http://schemas.openxmlformats.org/wordprocessingml/2006/main" xmlns:w14="http://schemas.microsoft.com/office/word/2010/wordml" xmlns:w15="http://schemas.microsoft.com/office/word/2012/wordml" xmlns:w16cex="http://schemas.microsoft.com/office/word/2018/wordml/cex" xmlns:w16cid="http://schemas.microsoft.com/office/word/2016/wordml/cid" xmlns:w16="http://schemas.microsoft.com/office/word/2018/wordml" xmlns:w16du="http://schemas.microsoft.com/office/word/2023/wordml/word16du" xmlns:w16sdtdh="http://schemas.microsoft.com/office/word/2020/wordml/sdtdatahash" xmlns:w16se="http://schemas.microsoft.com/office/word/2015/wordml/symex" mc:Ignorable="w14 w15 w16se w16cid w16 w16cex w16sdtdh w16du">
   <w:docDefaults>
     <w:rPrDefault>
       <w:rPr>
@@ -1665,11 +1665,11 @@
     <w:name w:val="Normal"/>
     <w:qFormat/>
   </w:style>
-  <w:style w:type="paragraph" w:styleId="Ttulo1">
+  <w:style w:type="paragraph" w:styleId="Heading1">
     <w:name w:val="heading 1"/>
     <w:basedOn w:val="Normal"/>
     <w:next w:val="Normal"/>
-    <w:link w:val="Ttulo1Car"/>
+    <w:link w:val="Heading1Char"/>
     <w:uiPriority w:val="9"/>
     <w:qFormat/>
     <w:rsid w:val="005B4539"/>
@@ -1686,11 +1686,11 @@
       <w:szCs w:val="32"/>
     </w:rPr>
   </w:style>
-  <w:style w:type="paragraph" w:styleId="Ttulo2">
+  <w:style w:type="paragraph" w:styleId="Heading2">
     <w:name w:val="heading 2"/>
     <w:basedOn w:val="Normal"/>
     <w:next w:val="Normal"/>
-    <w:link w:val="Ttulo2Car"/>
+    <w:link w:val="Heading2Char"/>
     <w:uiPriority w:val="9"/>
     <w:unhideWhenUsed/>
     <w:qFormat/>
@@ -1708,13 +1708,13 @@
       <w:szCs w:val="26"/>
     </w:rPr>
   </w:style>
-  <w:style w:type="character" w:default="1" w:styleId="Fuentedeprrafopredeter">
+  <w:style w:type="character" w:default="1" w:styleId="DefaultParagraphFont">
     <w:name w:val="Default Paragraph Font"/>
     <w:uiPriority w:val="1"/>
     <w:semiHidden/>
     <w:unhideWhenUsed/>
   </w:style>
-  <w:style w:type="table" w:default="1" w:styleId="Tablanormal">
+  <w:style w:type="table" w:default="1" w:styleId="TableNormal">
     <w:name w:val="Normal Table"/>
     <w:uiPriority w:val="99"/>
     <w:semiHidden/>
@@ -1729,16 +1729,16 @@
       </w:tblCellMar>
     </w:tblPr>
   </w:style>
-  <w:style w:type="numbering" w:default="1" w:styleId="Sinlista">
+  <w:style w:type="numbering" w:default="1" w:styleId="NoList">
     <w:name w:val="No List"/>
     <w:uiPriority w:val="99"/>
     <w:semiHidden/>
     <w:unhideWhenUsed/>
   </w:style>
-  <w:style w:type="character" w:customStyle="1" w:styleId="Ttulo1Car">
-    <w:name w:val="Título 1 Car"/>
-    <w:basedOn w:val="Fuentedeprrafopredeter"/>
-    <w:link w:val="Ttulo1"/>
+  <w:style w:type="character" w:customStyle="1" w:styleId="Heading1Char">
+    <w:name w:val="Heading 1 Char"/>
+    <w:basedOn w:val="DefaultParagraphFont"/>
+    <w:link w:val="Heading1"/>
     <w:uiPriority w:val="9"/>
     <w:rsid w:val="005B4539"/>
     <w:rPr>
@@ -1748,10 +1748,10 @@
       <w:szCs w:val="32"/>
     </w:rPr>
   </w:style>
-  <w:style w:type="character" w:customStyle="1" w:styleId="Ttulo2Car">
-    <w:name w:val="Título 2 Car"/>
-    <w:basedOn w:val="Fuentedeprrafopredeter"/>
-    <w:link w:val="Ttulo2"/>
+  <w:style w:type="character" w:customStyle="1" w:styleId="Heading2Char">
+    <w:name w:val="Heading 2 Char"/>
+    <w:basedOn w:val="DefaultParagraphFont"/>
+    <w:link w:val="Heading2"/>
     <w:uiPriority w:val="9"/>
     <w:rsid w:val="005B4539"/>
     <w:rPr>
@@ -1761,9 +1761,9 @@
       <w:szCs w:val="26"/>
     </w:rPr>
   </w:style>
-  <w:style w:type="character" w:styleId="Hipervnculo">
+  <w:style w:type="character" w:styleId="Hyperlink">
     <w:name w:val="Hyperlink"/>
-    <w:basedOn w:val="Fuentedeprrafopredeter"/>
+    <w:basedOn w:val="DefaultParagraphFont"/>
     <w:uiPriority w:val="99"/>
     <w:unhideWhenUsed/>
     <w:rsid w:val="008422F5"/>
@@ -1772,9 +1772,9 @@
       <w:u w:val="single"/>
     </w:rPr>
   </w:style>
-  <w:style w:type="character" w:styleId="Mencinsinresolver">
+  <w:style w:type="character" w:styleId="UnresolvedMention">
     <w:name w:val="Unresolved Mention"/>
-    <w:basedOn w:val="Fuentedeprrafopredeter"/>
+    <w:basedOn w:val="DefaultParagraphFont"/>
     <w:uiPriority w:val="99"/>
     <w:semiHidden/>
     <w:unhideWhenUsed/>
@@ -1784,9 +1784,9 @@
       <w:shd w:val="clear" w:color="auto" w:fill="E1DFDD"/>
     </w:rPr>
   </w:style>
-  <w:style w:type="character" w:styleId="Hipervnculovisitado">
+  <w:style w:type="character" w:styleId="FollowedHyperlink">
     <w:name w:val="FollowedHyperlink"/>
-    <w:basedOn w:val="Fuentedeprrafopredeter"/>
+    <w:basedOn w:val="DefaultParagraphFont"/>
     <w:uiPriority w:val="99"/>
     <w:semiHidden/>
     <w:unhideWhenUsed/>

</xml_diff>